<commit_message>
added files, consent form and literature review
</commit_message>
<xml_diff>
--- a/Sample Consent Form for Data.docx
+++ b/Sample Consent Form for Data.docx
@@ -4,670 +4,490 @@
   <w:body>
     <w:p>
       <w:pPr>
-        <w:rPr>
+        <w:jc w:val="center"/>
+        <w:rPr>
+          <w:rFonts w:ascii="Californian FB" w:hAnsi="Californian FB"/>
+          <w:sz w:val="36"/>
+          <w:szCs w:val="36"/>
+        </w:rPr>
+      </w:pPr>
+      <w:r>
+        <w:rPr>
+          <w:rFonts w:ascii="Californian FB" w:hAnsi="Californian FB"/>
+          <w:sz w:val="36"/>
+          <w:szCs w:val="36"/>
+        </w:rPr>
+        <w:t>Informed Consent Form – TU Dublin</w:t>
+      </w:r>
+    </w:p>
+    <w:p>
+      <w:pPr>
+        <w:jc w:val="center"/>
+        <w:rPr>
+          <w:rFonts w:ascii="Californian FB" w:hAnsi="Californian FB"/>
+          <w:sz w:val="36"/>
+          <w:szCs w:val="36"/>
+        </w:rPr>
+      </w:pPr>
+    </w:p>
+    <w:p>
+      <w:pPr>
+        <w:rPr>
+          <w:rFonts w:ascii="Californian FB" w:hAnsi="Californian FB"/>
+          <w:sz w:val="20"/>
+          <w:szCs w:val="20"/>
+        </w:rPr>
+      </w:pPr>
+      <w:r>
+        <w:rPr>
+          <w:rFonts w:ascii="Californian FB" w:hAnsi="Californian FB"/>
+          <w:sz w:val="20"/>
+          <w:szCs w:val="20"/>
+        </w:rPr>
+        <w:t>Project Title: Sign &amp; Spell VR: ISL Alphabet Practice and Sentence Construction in Virtual Reality</w:t>
+      </w:r>
+      <w:r>
+        <w:rPr>
+          <w:rFonts w:ascii="Californian FB" w:hAnsi="Californian FB"/>
+          <w:sz w:val="20"/>
+          <w:szCs w:val="20"/>
+        </w:rPr>
+        <w:br/>
+        <w:t xml:space="preserve">Student: </w:t>
+      </w:r>
+      <w:r>
+        <w:rPr>
+          <w:rFonts w:ascii="Californian FB" w:hAnsi="Californian FB"/>
+          <w:sz w:val="20"/>
+          <w:szCs w:val="20"/>
+        </w:rPr>
+        <w:t>Karl Negrillo</w:t>
+      </w:r>
+      <w:r>
+        <w:rPr>
+          <w:rFonts w:ascii="Californian FB" w:hAnsi="Californian FB"/>
+          <w:sz w:val="20"/>
+          <w:szCs w:val="20"/>
+        </w:rPr>
+        <w:t xml:space="preserve"> C22386123</w:t>
+      </w:r>
+      <w:r>
+        <w:rPr>
+          <w:rFonts w:ascii="Californian FB" w:hAnsi="Californian FB"/>
+          <w:sz w:val="20"/>
+          <w:szCs w:val="20"/>
+        </w:rPr>
+        <w:br/>
+        <w:t>Email: C22386123@mytudublin.ie</w:t>
+      </w:r>
+    </w:p>
+    <w:p>
+      <w:pPr>
+        <w:rPr>
+          <w:rFonts w:ascii="Californian FB" w:hAnsi="Californian FB"/>
+          <w:sz w:val="20"/>
+          <w:szCs w:val="20"/>
+        </w:rPr>
+      </w:pPr>
+      <w:r>
+        <w:rPr>
+          <w:rFonts w:ascii="Californian FB" w:hAnsi="Californian FB"/>
+          <w:sz w:val="20"/>
+          <w:szCs w:val="20"/>
+        </w:rPr>
+        <w:t xml:space="preserve">Date: </w:t>
+      </w:r>
+      <w:r>
+        <w:rPr>
+          <w:rFonts w:ascii="Californian FB" w:hAnsi="Californian FB"/>
+          <w:sz w:val="20"/>
+          <w:szCs w:val="20"/>
+        </w:rPr>
+        <w:t>22/10/2025</w:t>
+      </w:r>
+    </w:p>
+    <w:p>
+      <w:pPr>
+        <w:rPr>
+          <w:rFonts w:ascii="Californian FB" w:hAnsi="Californian FB"/>
+          <w:sz w:val="20"/>
+          <w:szCs w:val="20"/>
+        </w:rPr>
+      </w:pPr>
+    </w:p>
+    <w:p>
+      <w:pPr>
+        <w:rPr>
+          <w:rFonts w:ascii="Californian FB" w:hAnsi="Californian FB"/>
           <w:b/>
           <w:bCs/>
-        </w:rPr>
-      </w:pPr>
-      <w:r>
-        <w:rPr>
-          <w:rFonts w:ascii="Segoe UI Emoji" w:hAnsi="Segoe UI Emoji" w:cs="Segoe UI Emoji"/>
+          <w:sz w:val="28"/>
+          <w:szCs w:val="28"/>
+        </w:rPr>
+      </w:pPr>
+      <w:r>
+        <w:rPr>
+          <w:rFonts w:ascii="Californian FB" w:hAnsi="Californian FB"/>
           <w:b/>
           <w:bCs/>
-        </w:rPr>
-        <w:t>🧾</w:t>
-      </w:r>
-      <w:r>
-        <w:rPr>
+          <w:sz w:val="28"/>
+          <w:szCs w:val="28"/>
+        </w:rPr>
+        <w:t>Purpose of Study</w:t>
+      </w:r>
+    </w:p>
+    <w:p>
+      <w:pPr>
+        <w:rPr>
+          <w:rFonts w:ascii="Californian FB" w:hAnsi="Californian FB"/>
           <w:b/>
           <w:bCs/>
-        </w:rPr>
-        <w:t xml:space="preserve"> 1. Participant Consent Form (for Sign &amp; Spell VR)</w:t>
-      </w:r>
-    </w:p>
-    <w:p>
-      <w:r>
-        <w:rPr>
+          <w:sz w:val="20"/>
+          <w:szCs w:val="20"/>
+        </w:rPr>
+      </w:pPr>
+      <w:r>
+        <w:rPr>
+          <w:rFonts w:ascii="Californian FB" w:hAnsi="Californian FB"/>
           <w:b/>
           <w:bCs/>
-        </w:rPr>
-        <w:t>Title:</w:t>
-      </w:r>
-      <w:r>
+          <w:sz w:val="20"/>
+          <w:szCs w:val="20"/>
+        </w:rPr>
+        <w:t>Why Am I doing this Research?</w:t>
+      </w:r>
+    </w:p>
+    <w:p>
+      <w:pPr>
+        <w:rPr>
+          <w:rFonts w:ascii="Californian FB" w:hAnsi="Californian FB"/>
+          <w:sz w:val="18"/>
+          <w:szCs w:val="18"/>
+        </w:rPr>
+      </w:pPr>
+      <w:r>
+        <w:rPr>
+          <w:rFonts w:ascii="Californian FB" w:hAnsi="Californian FB"/>
+          <w:sz w:val="18"/>
+          <w:szCs w:val="18"/>
+        </w:rPr>
+        <w:t>The purpose of my final year project and research is to understand your goals and experiences as they relate to learning the Irish Sign Language using Virtual Reality</w:t>
+      </w:r>
+      <w:r>
+        <w:rPr>
+          <w:rFonts w:ascii="Californian FB" w:hAnsi="Californian FB"/>
+          <w:sz w:val="18"/>
+          <w:szCs w:val="18"/>
+        </w:rPr>
+        <w:t xml:space="preserve">. Your participation in this study will help us design better, more inclusive learning tools for the Deaf Community and ISL learners. </w:t>
+      </w:r>
+      <w:r>
+        <w:rPr>
+          <w:rFonts w:ascii="Californian FB" w:hAnsi="Californian FB"/>
+          <w:sz w:val="18"/>
+          <w:szCs w:val="18"/>
+        </w:rPr>
         <w:br/>
-      </w:r>
-      <w:r>
-        <w:rPr>
+        <w:t>This study has nothing to do with your personality, motivations, or intelligence.</w:t>
+      </w:r>
+    </w:p>
+    <w:p>
+      <w:pPr>
+        <w:rPr>
+          <w:rFonts w:ascii="Californian FB" w:hAnsi="Californian FB"/>
           <w:b/>
           <w:bCs/>
-        </w:rPr>
-        <w:t>Participant Consent Form — Sign &amp; Spell VR: Irish Sign Language Learning in Virtual Reality</w:t>
-      </w:r>
-    </w:p>
-    <w:p>
-      <w:r>
-        <w:rPr>
+          <w:sz w:val="20"/>
+          <w:szCs w:val="20"/>
+        </w:rPr>
+      </w:pPr>
+      <w:r>
+        <w:rPr>
+          <w:rFonts w:ascii="Californian FB" w:hAnsi="Californian FB"/>
           <w:b/>
           <w:bCs/>
-        </w:rPr>
-        <w:t>Researcher:</w:t>
-      </w:r>
-      <w:r>
-        <w:br/>
-        <w:t>Karl Negrillo, TU Dublin – City Campus</w:t>
-      </w:r>
-      <w:r>
-        <w:br/>
-      </w:r>
-      <w:r>
-        <w:rPr>
+          <w:sz w:val="20"/>
+          <w:szCs w:val="20"/>
+        </w:rPr>
+        <w:t>Privacy</w:t>
+      </w:r>
+    </w:p>
+    <w:p>
+      <w:pPr>
+        <w:rPr>
+          <w:rFonts w:ascii="Californian FB" w:hAnsi="Californian FB"/>
+          <w:sz w:val="18"/>
+          <w:szCs w:val="18"/>
+        </w:rPr>
+      </w:pPr>
+      <w:r>
+        <w:rPr>
+          <w:rFonts w:ascii="Californian FB" w:hAnsi="Californian FB"/>
+          <w:sz w:val="18"/>
+          <w:szCs w:val="18"/>
+        </w:rPr>
+        <w:t>All responses and recordings collected during this project and research will be stored securely and used only for research purposes. Your responses will be analysed together with others and will not identify you personally. Your name will not appear in any report or publication, and no identifying data will be shared. You can withdraw from the study at any time without penalty.</w:t>
+      </w:r>
+    </w:p>
+    <w:p>
+      <w:pPr>
+        <w:rPr>
+          <w:rFonts w:ascii="Californian FB" w:hAnsi="Californian FB"/>
           <w:b/>
           <w:bCs/>
-        </w:rPr>
-        <w:t>Supervisor:</w:t>
-      </w:r>
-      <w:r>
-        <w:t xml:space="preserve"> [Supervisor’s Name]</w:t>
-      </w:r>
-    </w:p>
-    <w:p>
-      <w:r>
-        <w:pict w14:anchorId="08B61E7A">
-          <v:rect id="_x0000_i1079" style="width:0;height:1.5pt" o:hralign="center" o:hrstd="t" o:hr="t" fillcolor="#a0a0a0" stroked="f"/>
-        </w:pict>
-      </w:r>
-    </w:p>
-    <w:p>
-      <w:pPr>
-        <w:rPr>
+          <w:sz w:val="20"/>
+          <w:szCs w:val="20"/>
+        </w:rPr>
+      </w:pPr>
+      <w:r>
+        <w:rPr>
+          <w:rFonts w:ascii="Californian FB" w:hAnsi="Californian FB"/>
           <w:b/>
           <w:bCs/>
-        </w:rPr>
-      </w:pPr>
-      <w:r>
-        <w:rPr>
+          <w:sz w:val="20"/>
+          <w:szCs w:val="20"/>
+        </w:rPr>
+        <w:t>Discussion of Research Ideas</w:t>
+      </w:r>
+    </w:p>
+    <w:p>
+      <w:pPr>
+        <w:rPr>
+          <w:rFonts w:ascii="Californian FB" w:hAnsi="Californian FB"/>
+          <w:sz w:val="18"/>
+          <w:szCs w:val="18"/>
+        </w:rPr>
+      </w:pPr>
+      <w:r>
+        <w:rPr>
+          <w:rFonts w:ascii="Californian FB" w:hAnsi="Californian FB"/>
+          <w:sz w:val="18"/>
+          <w:szCs w:val="18"/>
+        </w:rPr>
+        <w:t>I cannot discuss the detailed aims of the project before your session, but we will be happy to explain the research and results afterwards if you wish.</w:t>
+      </w:r>
+    </w:p>
+    <w:p>
+      <w:pPr>
+        <w:rPr>
+          <w:rFonts w:ascii="Californian FB" w:hAnsi="Californian FB"/>
           <w:b/>
           <w:bCs/>
-        </w:rPr>
-        <w:t>Purpose of the Study</w:t>
-      </w:r>
-    </w:p>
-    <w:p>
-      <w:r>
-        <w:t>This study aims to evaluate a virtual reality (VR) prototype designed to help users learn Irish Sign Language (ISL) interactively. Participants will be asked to use the prototype and share feedback about its usability, comfort, and effectiveness for learning.</w:t>
-      </w:r>
-    </w:p>
-    <w:p>
-      <w:r>
-        <w:pict w14:anchorId="4DBBE41E">
-          <v:rect id="_x0000_i1080" style="width:0;height:1.5pt" o:hralign="center" o:hrstd="t" o:hr="t" fillcolor="#a0a0a0" stroked="f"/>
-        </w:pict>
-      </w:r>
-    </w:p>
-    <w:p>
-      <w:pPr>
-        <w:rPr>
+          <w:sz w:val="20"/>
+          <w:szCs w:val="20"/>
+        </w:rPr>
+      </w:pPr>
+      <w:r>
+        <w:rPr>
+          <w:rFonts w:ascii="Californian FB" w:hAnsi="Californian FB"/>
           <w:b/>
           <w:bCs/>
-        </w:rPr>
-      </w:pPr>
-      <w:r>
-        <w:rPr>
+          <w:sz w:val="20"/>
+          <w:szCs w:val="20"/>
+        </w:rPr>
+        <w:t>What will happen during the user study?</w:t>
+      </w:r>
+    </w:p>
+    <w:p>
+      <w:pPr>
+        <w:rPr>
+          <w:rFonts w:ascii="Californian FB" w:hAnsi="Californian FB"/>
+          <w:sz w:val="18"/>
+          <w:szCs w:val="18"/>
+        </w:rPr>
+      </w:pPr>
+      <w:r>
+        <w:rPr>
+          <w:rFonts w:ascii="Californian FB" w:hAnsi="Californian FB"/>
+          <w:sz w:val="18"/>
+          <w:szCs w:val="18"/>
+        </w:rPr>
+        <w:t>You will be asked to use a VR headset (Meta Quest 3) to interact with my application. You will complete simple learning and practise tasks in ISL – Such as signing letters and short words – and may be asked some questions about your experience and improvements of the app. Your time and my time are not similar so, if I email about meeting up to test, you have the right to schedule at a different time.</w:t>
+      </w:r>
+    </w:p>
+    <w:p>
+      <w:pPr>
+        <w:rPr>
+          <w:rFonts w:ascii="Californian FB" w:hAnsi="Californian FB"/>
           <w:b/>
           <w:bCs/>
-        </w:rPr>
-        <w:t>What Participation Involves</w:t>
-      </w:r>
-    </w:p>
-    <w:p>
-      <w:pPr>
-        <w:numPr>
-          <w:ilvl w:val="0"/>
-          <w:numId w:val="1"/>
-        </w:numPr>
-      </w:pPr>
-      <w:r>
-        <w:t>You will try the VR prototype for approximately 10–20 minutes.</w:t>
-      </w:r>
-    </w:p>
-    <w:p>
-      <w:pPr>
-        <w:numPr>
-          <w:ilvl w:val="0"/>
-          <w:numId w:val="1"/>
-        </w:numPr>
-      </w:pPr>
-      <w:r>
-        <w:t>Afterwards, you will be asked a few questions about your experience and opinions.</w:t>
-      </w:r>
-    </w:p>
-    <w:p>
-      <w:pPr>
-        <w:numPr>
-          <w:ilvl w:val="0"/>
-          <w:numId w:val="1"/>
-        </w:numPr>
-      </w:pPr>
-      <w:r>
-        <w:t>Your participation is completely voluntary. You may withdraw at any point without giving a reason.</w:t>
-      </w:r>
-    </w:p>
-    <w:p>
-      <w:pPr>
-        <w:numPr>
-          <w:ilvl w:val="0"/>
-          <w:numId w:val="1"/>
-        </w:numPr>
-      </w:pPr>
-      <w:r>
-        <w:t>No identifying information (name, photo, video, etc.) will be used in any reports or presentations.</w:t>
-      </w:r>
-    </w:p>
-    <w:p>
-      <w:pPr>
-        <w:numPr>
-          <w:ilvl w:val="0"/>
-          <w:numId w:val="1"/>
-        </w:numPr>
-      </w:pPr>
-      <w:r>
-        <w:t>All feedback will be anonymized and used for academic purposes only.</w:t>
-      </w:r>
-    </w:p>
-    <w:p>
-      <w:r>
-        <w:pict w14:anchorId="3C2B3CC6">
-          <v:rect id="_x0000_i1081" style="width:0;height:1.5pt" o:hralign="center" o:hrstd="t" o:hr="t" fillcolor="#a0a0a0" stroked="f"/>
-        </w:pict>
-      </w:r>
-    </w:p>
-    <w:p>
-      <w:pPr>
-        <w:rPr>
+          <w:sz w:val="20"/>
+          <w:szCs w:val="20"/>
+        </w:rPr>
+      </w:pPr>
+      <w:r>
+        <w:rPr>
+          <w:rFonts w:ascii="Californian FB" w:hAnsi="Californian FB"/>
           <w:b/>
           <w:bCs/>
-        </w:rPr>
-      </w:pPr>
-      <w:r>
-        <w:rPr>
-          <w:b/>
-          <w:bCs/>
-        </w:rPr>
-        <w:t>Confidentiality</w:t>
-      </w:r>
-    </w:p>
-    <w:p>
-      <w:r>
-        <w:t xml:space="preserve">All data collected will remain anonymous. Participants will be referred to only as </w:t>
-      </w:r>
-      <w:r>
-        <w:rPr>
-          <w:i/>
-          <w:iCs/>
-        </w:rPr>
-        <w:t>Participant 1</w:t>
-      </w:r>
-      <w:r>
-        <w:t xml:space="preserve">, </w:t>
-      </w:r>
-      <w:r>
-        <w:rPr>
-          <w:i/>
-          <w:iCs/>
-        </w:rPr>
-        <w:t>Participant 2</w:t>
-      </w:r>
-      <w:r>
-        <w:t>, etc.</w:t>
-      </w:r>
-      <w:r>
-        <w:br/>
-        <w:t>Any notes or recordings (if applicable) will be securely stored and deleted after the project submission.</w:t>
-      </w:r>
-      <w:r>
-        <w:br/>
-        <w:t>No personal information will be shared publicly or uploaded online.</w:t>
-      </w:r>
-    </w:p>
-    <w:p>
-      <w:r>
-        <w:pict w14:anchorId="61C744A8">
-          <v:rect id="_x0000_i1082" style="width:0;height:1.5pt" o:hralign="center" o:hrstd="t" o:hr="t" fillcolor="#a0a0a0" stroked="f"/>
-        </w:pict>
-      </w:r>
-    </w:p>
-    <w:p>
-      <w:pPr>
-        <w:rPr>
-          <w:b/>
-          <w:bCs/>
-        </w:rPr>
-      </w:pPr>
-      <w:r>
-        <w:rPr>
-          <w:b/>
-          <w:bCs/>
-        </w:rPr>
-        <w:t>Consent Agreement</w:t>
-      </w:r>
-    </w:p>
-    <w:p>
-      <w:r>
-        <w:t>Please tick each box to confirm you understand and agree:</w:t>
-      </w:r>
-    </w:p>
-    <w:p>
-      <w:r>
-        <w:lastRenderedPageBreak/>
-        <w:t>☐ I have read and understood the information above.</w:t>
-      </w:r>
-      <w:r>
-        <w:br/>
-        <w:t>☐ I understand my participation is voluntary and I can withdraw at any time.</w:t>
-      </w:r>
-      <w:r>
-        <w:br/>
-        <w:t>☐ I understand my feedback will be anonymous.</w:t>
-      </w:r>
-      <w:r>
-        <w:br/>
-        <w:t>☐ I consent to take part in this study.</w:t>
-      </w:r>
-    </w:p>
-    <w:p>
-      <w:r>
-        <w:pict w14:anchorId="34A1BADF">
-          <v:rect id="_x0000_i1083" style="width:0;height:1.5pt" o:hralign="center" o:hrstd="t" o:hr="t" fillcolor="#a0a0a0" stroked="f"/>
-        </w:pict>
-      </w:r>
-    </w:p>
-    <w:p>
-      <w:r>
-        <w:rPr>
-          <w:b/>
-          <w:bCs/>
-        </w:rPr>
-        <w:t>Participant Signature:</w:t>
-      </w:r>
-      <w:r>
-        <w:t xml:space="preserve"> _______________________________</w:t>
-      </w:r>
-      <w:r>
-        <w:br/>
-      </w:r>
-      <w:r>
-        <w:rPr>
-          <w:b/>
-          <w:bCs/>
-        </w:rPr>
-        <w:t>Date:</w:t>
-      </w:r>
-      <w:r>
-        <w:t xml:space="preserve"> _____________________</w:t>
-      </w:r>
-    </w:p>
-    <w:p>
-      <w:r>
-        <w:rPr>
-          <w:b/>
-          <w:bCs/>
-        </w:rPr>
-        <w:t>Researcher Signature:</w:t>
-      </w:r>
-      <w:r>
-        <w:t xml:space="preserve"> _______________________________</w:t>
-      </w:r>
-      <w:r>
-        <w:br/>
-      </w:r>
-      <w:r>
-        <w:rPr>
-          <w:b/>
-          <w:bCs/>
-        </w:rPr>
-        <w:t>Date:</w:t>
-      </w:r>
-      <w:r>
-        <w:t xml:space="preserve"> _____________________</w:t>
-      </w:r>
-    </w:p>
-    <w:p>
-      <w:r>
-        <w:pict w14:anchorId="3B8ACEAF">
-          <v:rect id="_x0000_i1084" style="width:0;height:1.5pt" o:hralign="center" o:hrstd="t" o:hr="t" fillcolor="#a0a0a0" stroked="f"/>
-        </w:pict>
-      </w:r>
-    </w:p>
-    <w:p>
-      <w:r>
-        <w:rPr>
-          <w:rFonts w:ascii="Segoe UI Emoji" w:hAnsi="Segoe UI Emoji" w:cs="Segoe UI Emoji"/>
-        </w:rPr>
-        <w:t>💡</w:t>
-      </w:r>
-      <w:r>
+          <w:sz w:val="20"/>
+          <w:szCs w:val="20"/>
+        </w:rPr>
+        <w:t>Permissions</w:t>
+      </w:r>
+    </w:p>
+    <w:p>
+      <w:pPr>
+        <w:rPr>
+          <w:rFonts w:ascii="Californian FB" w:hAnsi="Californian FB"/>
+          <w:sz w:val="18"/>
+          <w:szCs w:val="18"/>
+        </w:rPr>
+      </w:pPr>
+      <w:r>
+        <w:rPr>
+          <w:rFonts w:ascii="Californian FB" w:hAnsi="Californian FB"/>
+          <w:sz w:val="18"/>
+          <w:szCs w:val="18"/>
+        </w:rPr>
+        <w:t>We may take notes, screen recordings, short video clips of your interaction for research purposes. By signing this consent form, you give permission for your anonymised video recordings, gesture data, and verbal statement to be used for academic research, demonstration, and evaluation. You will not be identifiable in any shared results or publications.</w:t>
+      </w:r>
+    </w:p>
+    <w:p>
+      <w:pPr>
+        <w:rPr>
+          <w:rFonts w:ascii="Californian FB" w:hAnsi="Californian FB"/>
+          <w:sz w:val="20"/>
+          <w:szCs w:val="20"/>
+        </w:rPr>
+      </w:pPr>
+    </w:p>
+    <w:p>
+      <w:pPr>
+        <w:rPr>
+          <w:rFonts w:ascii="Californian FB" w:hAnsi="Californian FB"/>
+          <w:sz w:val="20"/>
+          <w:szCs w:val="20"/>
+        </w:rPr>
+      </w:pPr>
+      <w:r>
+        <w:rPr>
+          <w:rFonts w:ascii="Californian FB" w:hAnsi="Californian FB"/>
+          <w:sz w:val="20"/>
+          <w:szCs w:val="20"/>
+        </w:rPr>
+        <w:t>Participants Statement</w:t>
+      </w:r>
+    </w:p>
+    <w:p>
+      <w:pPr>
+        <w:rPr>
+          <w:rFonts w:ascii="Californian FB" w:hAnsi="Californian FB"/>
+          <w:sz w:val="16"/>
+          <w:szCs w:val="16"/>
+        </w:rPr>
+      </w:pPr>
+      <w:r>
+        <w:rPr>
+          <w:rFonts w:ascii="Californian FB" w:hAnsi="Californian FB"/>
+          <w:sz w:val="16"/>
+          <w:szCs w:val="16"/>
+        </w:rPr>
+        <w:t>I have read the description of the research project and hereby agree to participate.</w:t>
+      </w:r>
+      <w:r>
+        <w:rPr>
+          <w:rFonts w:ascii="Californian FB" w:hAnsi="Californian FB"/>
+          <w:sz w:val="16"/>
+          <w:szCs w:val="16"/>
+        </w:rPr>
         <w:t xml:space="preserve"> </w:t>
       </w:r>
       <w:r>
         <w:rPr>
-          <w:b/>
-          <w:bCs/>
-        </w:rPr>
-        <w:t>Tip:</w:t>
-      </w:r>
-      <w:r>
-        <w:br/>
-        <w:t xml:space="preserve">Print </w:t>
-      </w:r>
-      <w:proofErr w:type="gramStart"/>
-      <w:r>
-        <w:t>this, or</w:t>
-      </w:r>
-      <w:proofErr w:type="gramEnd"/>
-      <w:r>
-        <w:t xml:space="preserve"> send it as a </w:t>
-      </w:r>
-      <w:r>
-        <w:rPr>
-          <w:b/>
-          <w:bCs/>
-        </w:rPr>
-        <w:t>fillable PDF or Google Form</w:t>
-      </w:r>
-      <w:r>
-        <w:t xml:space="preserve">. If participants sign digitally, that’s fine — just make sure it’s </w:t>
-      </w:r>
-      <w:r>
-        <w:rPr>
-          <w:b/>
-          <w:bCs/>
-        </w:rPr>
-        <w:t>saved and dated</w:t>
-      </w:r>
-      <w:r>
-        <w:t>.</w:t>
-      </w:r>
-    </w:p>
-    <w:p>
-      <w:r>
-        <w:pict w14:anchorId="5727E8F6">
-          <v:rect id="_x0000_i1085" style="width:0;height:1.5pt" o:hralign="center" o:hrstd="t" o:hr="t" fillcolor="#a0a0a0" stroked="f"/>
-        </w:pict>
-      </w:r>
-    </w:p>
-    <w:p>
-      <w:pPr>
-        <w:rPr>
-          <w:b/>
-          <w:bCs/>
-        </w:rPr>
-      </w:pPr>
-      <w:r>
-        <w:rPr>
-          <w:rFonts w:ascii="Segoe UI Emoji" w:hAnsi="Segoe UI Emoji" w:cs="Segoe UI Emoji"/>
-          <w:b/>
-          <w:bCs/>
-        </w:rPr>
-        <w:t>📧</w:t>
-      </w:r>
-      <w:r>
-        <w:rPr>
-          <w:b/>
-          <w:bCs/>
-        </w:rPr>
-        <w:t xml:space="preserve"> 2. Example Invitation Email/Message (for your Deaf friend and their friends)</w:t>
-      </w:r>
-    </w:p>
-    <w:p>
-      <w:r>
-        <w:t>Here’s a short, respectful message you can send:</w:t>
-      </w:r>
-    </w:p>
-    <w:p>
-      <w:r>
-        <w:pict w14:anchorId="312119F5">
-          <v:rect id="_x0000_i1086" style="width:0;height:1.5pt" o:hralign="center" o:hrstd="t" o:hr="t" fillcolor="#a0a0a0" stroked="f"/>
-        </w:pict>
-      </w:r>
-    </w:p>
-    <w:p>
-      <w:r>
-        <w:rPr>
-          <w:b/>
-          <w:bCs/>
-        </w:rPr>
-        <w:t>Subject:</w:t>
-      </w:r>
-      <w:r>
-        <w:t xml:space="preserve"> Invitation to test my Sign Language VR project (TU Dublin FYP)</w:t>
-      </w:r>
-    </w:p>
-    <w:p>
-      <w:r>
-        <w:t>Hi [Name],</w:t>
-      </w:r>
-    </w:p>
-    <w:p>
-      <w:r>
-        <w:t xml:space="preserve">I hope you’re doing well! I’m working on my final year project at TU Dublin — a VR app called </w:t>
-      </w:r>
-      <w:r>
-        <w:rPr>
-          <w:b/>
-          <w:bCs/>
-        </w:rPr>
-        <w:t>Sign &amp; Spell VR</w:t>
-      </w:r>
-      <w:r>
-        <w:t xml:space="preserve">, designed to help people learn </w:t>
-      </w:r>
-      <w:r>
-        <w:rPr>
-          <w:b/>
-          <w:bCs/>
-        </w:rPr>
-        <w:t>Irish Sign Language (ISL)</w:t>
-      </w:r>
-      <w:r>
-        <w:t xml:space="preserve"> through hand tracking and interactive practice.</w:t>
-      </w:r>
-    </w:p>
-    <w:p>
-      <w:r>
-        <w:t xml:space="preserve">I’d really appreciate your help as part of a small </w:t>
-      </w:r>
-      <w:r>
-        <w:rPr>
-          <w:b/>
-          <w:bCs/>
-        </w:rPr>
-        <w:t>user testing group</w:t>
-      </w:r>
-      <w:r>
-        <w:t>. You’d get to try the VR prototype for a few minutes and share your feedback on how easy it is to use and how accurate it feels.</w:t>
-      </w:r>
-    </w:p>
-    <w:p>
-      <w:r>
-        <w:t xml:space="preserve">Everything will be </w:t>
-      </w:r>
-      <w:r>
-        <w:rPr>
-          <w:b/>
-          <w:bCs/>
-        </w:rPr>
-        <w:t>anonymous</w:t>
-      </w:r>
-      <w:r>
-        <w:t xml:space="preserve">, and your name or any personal details will </w:t>
-      </w:r>
-      <w:r>
-        <w:rPr>
-          <w:b/>
-          <w:bCs/>
-        </w:rPr>
-        <w:t>not</w:t>
-      </w:r>
-      <w:r>
-        <w:t xml:space="preserve"> appear anywhere in the report. I’ve attached a short </w:t>
-      </w:r>
-      <w:r>
-        <w:rPr>
-          <w:b/>
-          <w:bCs/>
-        </w:rPr>
-        <w:t>consent form</w:t>
-      </w:r>
-      <w:r>
-        <w:t xml:space="preserve"> that explains what’s involved — if you’re happy to take part, you can just sign it and send it back to me.</w:t>
-      </w:r>
-    </w:p>
-    <w:p>
-      <w:r>
-        <w:t>Testing should take around 15–20 minutes total.</w:t>
-      </w:r>
-      <w:r>
-        <w:br/>
-        <w:t>Please let me know if you’re interested — I’d really value your perspective as an ISL user.</w:t>
-      </w:r>
-    </w:p>
-    <w:p>
-      <w:r>
-        <w:t>Thanks a lot,</w:t>
-      </w:r>
-      <w:r>
-        <w:br/>
-      </w:r>
-      <w:r>
-        <w:rPr>
-          <w:b/>
-          <w:bCs/>
-        </w:rPr>
-        <w:t>Karl Negrillo</w:t>
-      </w:r>
-      <w:r>
-        <w:br/>
-        <w:t>TU Dublin – City Campus</w:t>
-      </w:r>
-      <w:r>
-        <w:br/>
-      </w:r>
-      <w:r>
-        <w:lastRenderedPageBreak/>
-        <w:t>C22386123</w:t>
-      </w:r>
-      <w:r>
-        <w:br/>
-        <w:t>[Your TU Dublin Email Address]</w:t>
-      </w:r>
-    </w:p>
-    <w:p>
-      <w:r>
-        <w:pict w14:anchorId="5DED97C1">
-          <v:rect id="_x0000_i1087" style="width:0;height:1.5pt" o:hralign="center" o:hrstd="t" o:hr="t" fillcolor="#a0a0a0" stroked="f"/>
-        </w:pict>
-      </w:r>
-    </w:p>
-    <w:p>
-      <w:pPr>
-        <w:rPr>
-          <w:b/>
-          <w:bCs/>
-        </w:rPr>
-      </w:pPr>
-      <w:r>
-        <w:rPr>
-          <w:rFonts w:ascii="Segoe UI Emoji" w:hAnsi="Segoe UI Emoji" w:cs="Segoe UI Emoji"/>
-          <w:b/>
-          <w:bCs/>
-        </w:rPr>
-        <w:t>✅</w:t>
-      </w:r>
-      <w:r>
-        <w:rPr>
-          <w:b/>
-          <w:bCs/>
-        </w:rPr>
-        <w:t xml:space="preserve"> What you should do next</w:t>
-      </w:r>
-    </w:p>
-    <w:p>
-      <w:pPr>
-        <w:numPr>
-          <w:ilvl w:val="0"/>
-          <w:numId w:val="2"/>
-        </w:numPr>
-      </w:pPr>
-      <w:r>
-        <w:t>Fill in your supervisor’s name in the form.</w:t>
-      </w:r>
-    </w:p>
-    <w:p>
-      <w:pPr>
-        <w:numPr>
-          <w:ilvl w:val="0"/>
-          <w:numId w:val="2"/>
-        </w:numPr>
-      </w:pPr>
-      <w:r>
-        <w:t>Send that email (with the consent form attached).</w:t>
-      </w:r>
-    </w:p>
-    <w:p>
-      <w:pPr>
-        <w:numPr>
-          <w:ilvl w:val="0"/>
-          <w:numId w:val="2"/>
-        </w:numPr>
-      </w:pPr>
-      <w:r>
-        <w:t>Get their signed forms back before testing.</w:t>
-      </w:r>
-    </w:p>
-    <w:p>
-      <w:pPr>
-        <w:numPr>
-          <w:ilvl w:val="0"/>
-          <w:numId w:val="2"/>
-        </w:numPr>
-      </w:pPr>
-      <w:r>
-        <w:t xml:space="preserve">Keep those forms private — </w:t>
-      </w:r>
-      <w:r>
-        <w:rPr>
-          <w:b/>
-          <w:bCs/>
-        </w:rPr>
-        <w:t>never upload them to GitHub or your final report</w:t>
-      </w:r>
-      <w:r>
-        <w:t>.</w:t>
-      </w:r>
-      <w:r>
-        <w:br/>
-        <w:t xml:space="preserve">In your appendix, just include a </w:t>
-      </w:r>
-      <w:r>
-        <w:rPr>
-          <w:b/>
-          <w:bCs/>
-        </w:rPr>
-        <w:t>blank copy</w:t>
-      </w:r>
-      <w:r>
-        <w:t xml:space="preserve"> </w:t>
-      </w:r>
-      <w:proofErr w:type="spellStart"/>
-      <w:r>
-        <w:t>labeled</w:t>
-      </w:r>
-      <w:proofErr w:type="spellEnd"/>
-      <w:r>
-        <w:t xml:space="preserve"> “Sample Participant Consent Form.”</w:t>
-      </w:r>
-    </w:p>
-    <w:p/>
+          <w:rFonts w:ascii="Californian FB" w:hAnsi="Californian FB"/>
+          <w:sz w:val="16"/>
+          <w:szCs w:val="16"/>
+        </w:rPr>
+        <w:t>I am aware that the results will be used for research purposes only, that my identity will remain confidential, and that I can withdraw at any time if I so wish.</w:t>
+      </w:r>
+    </w:p>
+    <w:p>
+      <w:pPr>
+        <w:rPr>
+          <w:rFonts w:ascii="Californian FB" w:hAnsi="Californian FB"/>
+          <w:sz w:val="20"/>
+          <w:szCs w:val="20"/>
+        </w:rPr>
+      </w:pPr>
+    </w:p>
+    <w:p>
+      <w:pPr>
+        <w:rPr>
+          <w:rFonts w:ascii="Californian FB" w:hAnsi="Californian FB"/>
+          <w:sz w:val="20"/>
+          <w:szCs w:val="20"/>
+        </w:rPr>
+      </w:pPr>
+      <w:r>
+        <w:rPr>
+          <w:rFonts w:ascii="Californian FB" w:hAnsi="Californian FB"/>
+          <w:sz w:val="20"/>
+          <w:szCs w:val="20"/>
+        </w:rPr>
+        <w:t>Name: ________________________</w:t>
+      </w:r>
+    </w:p>
+    <w:p>
+      <w:pPr>
+        <w:rPr>
+          <w:rFonts w:ascii="Californian FB" w:hAnsi="Californian FB"/>
+          <w:sz w:val="20"/>
+          <w:szCs w:val="20"/>
+        </w:rPr>
+      </w:pPr>
+      <w:r>
+        <w:rPr>
+          <w:rFonts w:ascii="Californian FB" w:hAnsi="Californian FB"/>
+          <w:sz w:val="20"/>
+          <w:szCs w:val="20"/>
+        </w:rPr>
+        <w:t>Email: ________________________</w:t>
+      </w:r>
+    </w:p>
+    <w:p>
+      <w:pPr>
+        <w:rPr>
+          <w:rFonts w:ascii="Californian FB" w:hAnsi="Californian FB"/>
+          <w:sz w:val="20"/>
+          <w:szCs w:val="20"/>
+        </w:rPr>
+      </w:pPr>
+      <w:r>
+        <w:rPr>
+          <w:rFonts w:ascii="Californian FB" w:hAnsi="Californian FB"/>
+          <w:sz w:val="20"/>
+          <w:szCs w:val="20"/>
+        </w:rPr>
+        <w:t>Date: _________________________</w:t>
+      </w:r>
+    </w:p>
+    <w:p>
+      <w:pPr>
+        <w:rPr>
+          <w:rFonts w:ascii="Californian FB" w:hAnsi="Californian FB"/>
+          <w:sz w:val="20"/>
+          <w:szCs w:val="20"/>
+        </w:rPr>
+      </w:pPr>
+      <w:r>
+        <w:rPr>
+          <w:rFonts w:ascii="Californian FB" w:hAnsi="Californian FB"/>
+          <w:sz w:val="20"/>
+          <w:szCs w:val="20"/>
+        </w:rPr>
+        <w:t>Signature: ____________________</w:t>
+      </w:r>
+    </w:p>
+    <w:p>
+      <w:pPr>
+        <w:rPr>
+          <w:rFonts w:ascii="Californian FB" w:hAnsi="Californian FB"/>
+          <w:sz w:val="20"/>
+          <w:szCs w:val="20"/>
+        </w:rPr>
+      </w:pPr>
+    </w:p>
     <w:sectPr>
       <w:pgSz w:w="11906" w:h="16838"/>
       <w:pgMar w:top="1440" w:right="1440" w:bottom="1440" w:left="1440" w:header="708" w:footer="708" w:gutter="0"/>

</xml_diff>